<commit_message>
reto 35 listo y todo funcionando
</commit_message>
<xml_diff>
--- a/placas/evidenciasReto35/capturaEvidencias.docx
+++ b/placas/evidenciasReto35/capturaEvidencias.docx
@@ -21,15 +21,15 @@
             <wp:extent cx="3547110" cy="2462530"/>
             <wp:effectExtent l="0" t="0" r="0" b="0"/>
             <wp:wrapSquare wrapText="largest"/>
-            <wp:docPr id="1" name="Image1" descr="" title=""/>
-            <wp:cNvGraphicFramePr>
-              <a:graphicFrameLocks xmlns:a="http://schemas.openxmlformats.org/drawingml/2006/main" noChangeAspect="1"/>
-            </wp:cNvGraphicFramePr>
-            <a:graphic xmlns:a="http://schemas.openxmlformats.org/drawingml/2006/main">
-              <a:graphicData uri="http://schemas.openxmlformats.org/drawingml/2006/picture">
-                <pic:pic xmlns:pic="http://schemas.openxmlformats.org/drawingml/2006/picture">
-                  <pic:nvPicPr>
-                    <pic:cNvPr id="1" name="Image1" descr="" title=""/>
+            <wp:docPr id="1" name="Image1" descr=""/>
+            <wp:cNvGraphicFramePr>
+              <a:graphicFrameLocks xmlns:a="http://schemas.openxmlformats.org/drawingml/2006/main" noChangeAspect="1"/>
+            </wp:cNvGraphicFramePr>
+            <a:graphic xmlns:a="http://schemas.openxmlformats.org/drawingml/2006/main">
+              <a:graphicData uri="http://schemas.openxmlformats.org/drawingml/2006/picture">
+                <pic:pic xmlns:pic="http://schemas.openxmlformats.org/drawingml/2006/picture">
+                  <pic:nvPicPr>
+                    <pic:cNvPr id="1" name="Image1" descr=""/>
                     <pic:cNvPicPr>
                       <a:picLocks noChangeAspect="1" noChangeArrowheads="1"/>
                     </pic:cNvPicPr>
@@ -66,15 +66,15 @@
             <wp:extent cx="3515360" cy="2472055"/>
             <wp:effectExtent l="0" t="0" r="0" b="0"/>
             <wp:wrapSquare wrapText="largest"/>
-            <wp:docPr id="2" name="Image2" descr="" title=""/>
-            <wp:cNvGraphicFramePr>
-              <a:graphicFrameLocks xmlns:a="http://schemas.openxmlformats.org/drawingml/2006/main" noChangeAspect="1"/>
-            </wp:cNvGraphicFramePr>
-            <a:graphic xmlns:a="http://schemas.openxmlformats.org/drawingml/2006/main">
-              <a:graphicData uri="http://schemas.openxmlformats.org/drawingml/2006/picture">
-                <pic:pic xmlns:pic="http://schemas.openxmlformats.org/drawingml/2006/picture">
-                  <pic:nvPicPr>
-                    <pic:cNvPr id="2" name="Image2" descr="" title=""/>
+            <wp:docPr id="2" name="Image2" descr=""/>
+            <wp:cNvGraphicFramePr>
+              <a:graphicFrameLocks xmlns:a="http://schemas.openxmlformats.org/drawingml/2006/main" noChangeAspect="1"/>
+            </wp:cNvGraphicFramePr>
+            <a:graphic xmlns:a="http://schemas.openxmlformats.org/drawingml/2006/main">
+              <a:graphicData uri="http://schemas.openxmlformats.org/drawingml/2006/picture">
+                <pic:pic xmlns:pic="http://schemas.openxmlformats.org/drawingml/2006/picture">
+                  <pic:nvPicPr>
+                    <pic:cNvPr id="2" name="Image2" descr=""/>
                     <pic:cNvPicPr>
                       <a:picLocks noChangeAspect="1" noChangeArrowheads="1"/>
                     </pic:cNvPicPr>
@@ -111,15 +111,15 @@
             <wp:extent cx="2824480" cy="1870710"/>
             <wp:effectExtent l="0" t="0" r="0" b="0"/>
             <wp:wrapSquare wrapText="largest"/>
-            <wp:docPr id="3" name="Image3" descr="" title=""/>
-            <wp:cNvGraphicFramePr>
-              <a:graphicFrameLocks xmlns:a="http://schemas.openxmlformats.org/drawingml/2006/main" noChangeAspect="1"/>
-            </wp:cNvGraphicFramePr>
-            <a:graphic xmlns:a="http://schemas.openxmlformats.org/drawingml/2006/main">
-              <a:graphicData uri="http://schemas.openxmlformats.org/drawingml/2006/picture">
-                <pic:pic xmlns:pic="http://schemas.openxmlformats.org/drawingml/2006/picture">
-                  <pic:nvPicPr>
-                    <pic:cNvPr id="3" name="Image3" descr="" title=""/>
+            <wp:docPr id="3" name="Image3" descr=""/>
+            <wp:cNvGraphicFramePr>
+              <a:graphicFrameLocks xmlns:a="http://schemas.openxmlformats.org/drawingml/2006/main" noChangeAspect="1"/>
+            </wp:cNvGraphicFramePr>
+            <a:graphic xmlns:a="http://schemas.openxmlformats.org/drawingml/2006/main">
+              <a:graphicData uri="http://schemas.openxmlformats.org/drawingml/2006/picture">
+                <pic:pic xmlns:pic="http://schemas.openxmlformats.org/drawingml/2006/picture">
+                  <pic:nvPicPr>
+                    <pic:cNvPr id="3" name="Image3" descr=""/>
                     <pic:cNvPicPr>
                       <a:picLocks noChangeAspect="1" noChangeArrowheads="1"/>
                     </pic:cNvPicPr>
@@ -156,15 +156,15 @@
             <wp:extent cx="3008630" cy="1691005"/>
             <wp:effectExtent l="0" t="0" r="0" b="0"/>
             <wp:wrapSquare wrapText="largest"/>
-            <wp:docPr id="4" name="Image4" descr="" title=""/>
-            <wp:cNvGraphicFramePr>
-              <a:graphicFrameLocks xmlns:a="http://schemas.openxmlformats.org/drawingml/2006/main" noChangeAspect="1"/>
-            </wp:cNvGraphicFramePr>
-            <a:graphic xmlns:a="http://schemas.openxmlformats.org/drawingml/2006/main">
-              <a:graphicData uri="http://schemas.openxmlformats.org/drawingml/2006/picture">
-                <pic:pic xmlns:pic="http://schemas.openxmlformats.org/drawingml/2006/picture">
-                  <pic:nvPicPr>
-                    <pic:cNvPr id="4" name="Image4" descr="" title=""/>
+            <wp:docPr id="4" name="Image4" descr=""/>
+            <wp:cNvGraphicFramePr>
+              <a:graphicFrameLocks xmlns:a="http://schemas.openxmlformats.org/drawingml/2006/main" noChangeAspect="1"/>
+            </wp:cNvGraphicFramePr>
+            <a:graphic xmlns:a="http://schemas.openxmlformats.org/drawingml/2006/main">
+              <a:graphicData uri="http://schemas.openxmlformats.org/drawingml/2006/picture">
+                <pic:pic xmlns:pic="http://schemas.openxmlformats.org/drawingml/2006/picture">
+                  <pic:nvPicPr>
+                    <pic:cNvPr id="4" name="Image4" descr=""/>
                     <pic:cNvPicPr>
                       <a:picLocks noChangeAspect="1" noChangeArrowheads="1"/>
                     </pic:cNvPicPr>
@@ -201,15 +201,15 @@
             <wp:extent cx="2877185" cy="1728470"/>
             <wp:effectExtent l="0" t="0" r="0" b="0"/>
             <wp:wrapSquare wrapText="largest"/>
-            <wp:docPr id="5" name="Image5" descr="" title=""/>
-            <wp:cNvGraphicFramePr>
-              <a:graphicFrameLocks xmlns:a="http://schemas.openxmlformats.org/drawingml/2006/main" noChangeAspect="1"/>
-            </wp:cNvGraphicFramePr>
-            <a:graphic xmlns:a="http://schemas.openxmlformats.org/drawingml/2006/main">
-              <a:graphicData uri="http://schemas.openxmlformats.org/drawingml/2006/picture">
-                <pic:pic xmlns:pic="http://schemas.openxmlformats.org/drawingml/2006/picture">
-                  <pic:nvPicPr>
-                    <pic:cNvPr id="5" name="Image5" descr="" title=""/>
+            <wp:docPr id="5" name="Image5" descr=""/>
+            <wp:cNvGraphicFramePr>
+              <a:graphicFrameLocks xmlns:a="http://schemas.openxmlformats.org/drawingml/2006/main" noChangeAspect="1"/>
+            </wp:cNvGraphicFramePr>
+            <a:graphic xmlns:a="http://schemas.openxmlformats.org/drawingml/2006/main">
+              <a:graphicData uri="http://schemas.openxmlformats.org/drawingml/2006/picture">
+                <pic:pic xmlns:pic="http://schemas.openxmlformats.org/drawingml/2006/picture">
+                  <pic:nvPicPr>
+                    <pic:cNvPr id="5" name="Image5" descr=""/>
                     <pic:cNvPicPr>
                       <a:picLocks noChangeAspect="1" noChangeArrowheads="1"/>
                     </pic:cNvPicPr>
@@ -246,15 +246,15 @@
             <wp:extent cx="2915285" cy="1913890"/>
             <wp:effectExtent l="0" t="0" r="0" b="0"/>
             <wp:wrapSquare wrapText="largest"/>
-            <wp:docPr id="6" name="Image6" descr="" title=""/>
-            <wp:cNvGraphicFramePr>
-              <a:graphicFrameLocks xmlns:a="http://schemas.openxmlformats.org/drawingml/2006/main" noChangeAspect="1"/>
-            </wp:cNvGraphicFramePr>
-            <a:graphic xmlns:a="http://schemas.openxmlformats.org/drawingml/2006/main">
-              <a:graphicData uri="http://schemas.openxmlformats.org/drawingml/2006/picture">
-                <pic:pic xmlns:pic="http://schemas.openxmlformats.org/drawingml/2006/picture">
-                  <pic:nvPicPr>
-                    <pic:cNvPr id="6" name="Image6" descr="" title=""/>
+            <wp:docPr id="6" name="Image6" descr=""/>
+            <wp:cNvGraphicFramePr>
+              <a:graphicFrameLocks xmlns:a="http://schemas.openxmlformats.org/drawingml/2006/main" noChangeAspect="1"/>
+            </wp:cNvGraphicFramePr>
+            <a:graphic xmlns:a="http://schemas.openxmlformats.org/drawingml/2006/main">
+              <a:graphicData uri="http://schemas.openxmlformats.org/drawingml/2006/picture">
+                <pic:pic xmlns:pic="http://schemas.openxmlformats.org/drawingml/2006/picture">
+                  <pic:nvPicPr>
+                    <pic:cNvPr id="6" name="Image6" descr=""/>
                     <pic:cNvPicPr>
                       <a:picLocks noChangeAspect="1" noChangeArrowheads="1"/>
                     </pic:cNvPicPr>
@@ -291,15 +291,15 @@
             <wp:extent cx="2590800" cy="1517015"/>
             <wp:effectExtent l="0" t="0" r="0" b="0"/>
             <wp:wrapSquare wrapText="largest"/>
-            <wp:docPr id="7" name="Image7" descr="" title=""/>
-            <wp:cNvGraphicFramePr>
-              <a:graphicFrameLocks xmlns:a="http://schemas.openxmlformats.org/drawingml/2006/main" noChangeAspect="1"/>
-            </wp:cNvGraphicFramePr>
-            <a:graphic xmlns:a="http://schemas.openxmlformats.org/drawingml/2006/main">
-              <a:graphicData uri="http://schemas.openxmlformats.org/drawingml/2006/picture">
-                <pic:pic xmlns:pic="http://schemas.openxmlformats.org/drawingml/2006/picture">
-                  <pic:nvPicPr>
-                    <pic:cNvPr id="7" name="Image7" descr="" title=""/>
+            <wp:docPr id="7" name="Image7" descr=""/>
+            <wp:cNvGraphicFramePr>
+              <a:graphicFrameLocks xmlns:a="http://schemas.openxmlformats.org/drawingml/2006/main" noChangeAspect="1"/>
+            </wp:cNvGraphicFramePr>
+            <a:graphic xmlns:a="http://schemas.openxmlformats.org/drawingml/2006/main">
+              <a:graphicData uri="http://schemas.openxmlformats.org/drawingml/2006/picture">
+                <pic:pic xmlns:pic="http://schemas.openxmlformats.org/drawingml/2006/picture">
+                  <pic:nvPicPr>
+                    <pic:cNvPr id="7" name="Image7" descr=""/>
                     <pic:cNvPicPr>
                       <a:picLocks noChangeAspect="1" noChangeArrowheads="1"/>
                     </pic:cNvPicPr>
@@ -336,15 +336,15 @@
             <wp:extent cx="2705735" cy="1363980"/>
             <wp:effectExtent l="0" t="0" r="0" b="0"/>
             <wp:wrapSquare wrapText="largest"/>
-            <wp:docPr id="8" name="Image8" descr="" title=""/>
-            <wp:cNvGraphicFramePr>
-              <a:graphicFrameLocks xmlns:a="http://schemas.openxmlformats.org/drawingml/2006/main" noChangeAspect="1"/>
-            </wp:cNvGraphicFramePr>
-            <a:graphic xmlns:a="http://schemas.openxmlformats.org/drawingml/2006/main">
-              <a:graphicData uri="http://schemas.openxmlformats.org/drawingml/2006/picture">
-                <pic:pic xmlns:pic="http://schemas.openxmlformats.org/drawingml/2006/picture">
-                  <pic:nvPicPr>
-                    <pic:cNvPr id="8" name="Image8" descr="" title=""/>
+            <wp:docPr id="8" name="Image8" descr=""/>
+            <wp:cNvGraphicFramePr>
+              <a:graphicFrameLocks xmlns:a="http://schemas.openxmlformats.org/drawingml/2006/main" noChangeAspect="1"/>
+            </wp:cNvGraphicFramePr>
+            <a:graphic xmlns:a="http://schemas.openxmlformats.org/drawingml/2006/main">
+              <a:graphicData uri="http://schemas.openxmlformats.org/drawingml/2006/picture">
+                <pic:pic xmlns:pic="http://schemas.openxmlformats.org/drawingml/2006/picture">
+                  <pic:nvPicPr>
+                    <pic:cNvPr id="8" name="Image8" descr=""/>
                     <pic:cNvPicPr>
                       <a:picLocks noChangeAspect="1" noChangeArrowheads="1"/>
                     </pic:cNvPicPr>
@@ -381,15 +381,15 @@
             <wp:extent cx="3000375" cy="1500505"/>
             <wp:effectExtent l="0" t="0" r="0" b="0"/>
             <wp:wrapSquare wrapText="largest"/>
-            <wp:docPr id="9" name="Image9" descr="" title=""/>
-            <wp:cNvGraphicFramePr>
-              <a:graphicFrameLocks xmlns:a="http://schemas.openxmlformats.org/drawingml/2006/main" noChangeAspect="1"/>
-            </wp:cNvGraphicFramePr>
-            <a:graphic xmlns:a="http://schemas.openxmlformats.org/drawingml/2006/main">
-              <a:graphicData uri="http://schemas.openxmlformats.org/drawingml/2006/picture">
-                <pic:pic xmlns:pic="http://schemas.openxmlformats.org/drawingml/2006/picture">
-                  <pic:nvPicPr>
-                    <pic:cNvPr id="9" name="Image9" descr="" title=""/>
+            <wp:docPr id="9" name="Image9" descr=""/>
+            <wp:cNvGraphicFramePr>
+              <a:graphicFrameLocks xmlns:a="http://schemas.openxmlformats.org/drawingml/2006/main" noChangeAspect="1"/>
+            </wp:cNvGraphicFramePr>
+            <a:graphic xmlns:a="http://schemas.openxmlformats.org/drawingml/2006/main">
+              <a:graphicData uri="http://schemas.openxmlformats.org/drawingml/2006/picture">
+                <pic:pic xmlns:pic="http://schemas.openxmlformats.org/drawingml/2006/picture">
+                  <pic:nvPicPr>
+                    <pic:cNvPr id="9" name="Image9" descr=""/>
                     <pic:cNvPicPr>
                       <a:picLocks noChangeAspect="1" noChangeArrowheads="1"/>
                     </pic:cNvPicPr>
@@ -426,15 +426,15 @@
             <wp:extent cx="2202815" cy="1403985"/>
             <wp:effectExtent l="0" t="0" r="0" b="0"/>
             <wp:wrapSquare wrapText="largest"/>
-            <wp:docPr id="10" name="Image10" descr="" title=""/>
-            <wp:cNvGraphicFramePr>
-              <a:graphicFrameLocks xmlns:a="http://schemas.openxmlformats.org/drawingml/2006/main" noChangeAspect="1"/>
-            </wp:cNvGraphicFramePr>
-            <a:graphic xmlns:a="http://schemas.openxmlformats.org/drawingml/2006/main">
-              <a:graphicData uri="http://schemas.openxmlformats.org/drawingml/2006/picture">
-                <pic:pic xmlns:pic="http://schemas.openxmlformats.org/drawingml/2006/picture">
-                  <pic:nvPicPr>
-                    <pic:cNvPr id="10" name="Image10" descr="" title=""/>
+            <wp:docPr id="10" name="Image10" descr=""/>
+            <wp:cNvGraphicFramePr>
+              <a:graphicFrameLocks xmlns:a="http://schemas.openxmlformats.org/drawingml/2006/main" noChangeAspect="1"/>
+            </wp:cNvGraphicFramePr>
+            <a:graphic xmlns:a="http://schemas.openxmlformats.org/drawingml/2006/main">
+              <a:graphicData uri="http://schemas.openxmlformats.org/drawingml/2006/picture">
+                <pic:pic xmlns:pic="http://schemas.openxmlformats.org/drawingml/2006/picture">
+                  <pic:nvPicPr>
+                    <pic:cNvPr id="10" name="Image10" descr=""/>
                     <pic:cNvPicPr>
                       <a:picLocks noChangeAspect="1" noChangeArrowheads="1"/>
                     </pic:cNvPicPr>
@@ -939,15 +939,15 @@
             <wp:extent cx="2579370" cy="1496060"/>
             <wp:effectExtent l="0" t="0" r="0" b="0"/>
             <wp:wrapSquare wrapText="largest"/>
-            <wp:docPr id="11" name="Image11" descr="" title=""/>
-            <wp:cNvGraphicFramePr>
-              <a:graphicFrameLocks xmlns:a="http://schemas.openxmlformats.org/drawingml/2006/main" noChangeAspect="1"/>
-            </wp:cNvGraphicFramePr>
-            <a:graphic xmlns:a="http://schemas.openxmlformats.org/drawingml/2006/main">
-              <a:graphicData uri="http://schemas.openxmlformats.org/drawingml/2006/picture">
-                <pic:pic xmlns:pic="http://schemas.openxmlformats.org/drawingml/2006/picture">
-                  <pic:nvPicPr>
-                    <pic:cNvPr id="11" name="Image11" descr="" title=""/>
+            <wp:docPr id="11" name="Image11" descr=""/>
+            <wp:cNvGraphicFramePr>
+              <a:graphicFrameLocks xmlns:a="http://schemas.openxmlformats.org/drawingml/2006/main" noChangeAspect="1"/>
+            </wp:cNvGraphicFramePr>
+            <a:graphic xmlns:a="http://schemas.openxmlformats.org/drawingml/2006/main">
+              <a:graphicData uri="http://schemas.openxmlformats.org/drawingml/2006/picture">
+                <pic:pic xmlns:pic="http://schemas.openxmlformats.org/drawingml/2006/picture">
+                  <pic:nvPicPr>
+                    <pic:cNvPr id="11" name="Image11" descr=""/>
                     <pic:cNvPicPr>
                       <a:picLocks noChangeAspect="1" noChangeArrowheads="1"/>
                     </pic:cNvPicPr>
@@ -984,15 +984,15 @@
             <wp:extent cx="2686050" cy="1664970"/>
             <wp:effectExtent l="0" t="0" r="0" b="0"/>
             <wp:wrapSquare wrapText="largest"/>
-            <wp:docPr id="12" name="Image12" descr="" title=""/>
-            <wp:cNvGraphicFramePr>
-              <a:graphicFrameLocks xmlns:a="http://schemas.openxmlformats.org/drawingml/2006/main" noChangeAspect="1"/>
-            </wp:cNvGraphicFramePr>
-            <a:graphic xmlns:a="http://schemas.openxmlformats.org/drawingml/2006/main">
-              <a:graphicData uri="http://schemas.openxmlformats.org/drawingml/2006/picture">
-                <pic:pic xmlns:pic="http://schemas.openxmlformats.org/drawingml/2006/picture">
-                  <pic:nvPicPr>
-                    <pic:cNvPr id="12" name="Image12" descr="" title=""/>
+            <wp:docPr id="12" name="Image12" descr=""/>
+            <wp:cNvGraphicFramePr>
+              <a:graphicFrameLocks xmlns:a="http://schemas.openxmlformats.org/drawingml/2006/main" noChangeAspect="1"/>
+            </wp:cNvGraphicFramePr>
+            <a:graphic xmlns:a="http://schemas.openxmlformats.org/drawingml/2006/main">
+              <a:graphicData uri="http://schemas.openxmlformats.org/drawingml/2006/picture">
+                <pic:pic xmlns:pic="http://schemas.openxmlformats.org/drawingml/2006/picture">
+                  <pic:nvPicPr>
+                    <pic:cNvPr id="12" name="Image12" descr=""/>
                     <pic:cNvPicPr>
                       <a:picLocks noChangeAspect="1" noChangeArrowheads="1"/>
                     </pic:cNvPicPr>
@@ -1029,15 +1029,15 @@
             <wp:extent cx="2267585" cy="1922145"/>
             <wp:effectExtent l="0" t="0" r="0" b="0"/>
             <wp:wrapSquare wrapText="largest"/>
-            <wp:docPr id="13" name="Image13" descr="" title=""/>
-            <wp:cNvGraphicFramePr>
-              <a:graphicFrameLocks xmlns:a="http://schemas.openxmlformats.org/drawingml/2006/main" noChangeAspect="1"/>
-            </wp:cNvGraphicFramePr>
-            <a:graphic xmlns:a="http://schemas.openxmlformats.org/drawingml/2006/main">
-              <a:graphicData uri="http://schemas.openxmlformats.org/drawingml/2006/picture">
-                <pic:pic xmlns:pic="http://schemas.openxmlformats.org/drawingml/2006/picture">
-                  <pic:nvPicPr>
-                    <pic:cNvPr id="13" name="Image13" descr="" title=""/>
+            <wp:docPr id="13" name="Image13" descr=""/>
+            <wp:cNvGraphicFramePr>
+              <a:graphicFrameLocks xmlns:a="http://schemas.openxmlformats.org/drawingml/2006/main" noChangeAspect="1"/>
+            </wp:cNvGraphicFramePr>
+            <a:graphic xmlns:a="http://schemas.openxmlformats.org/drawingml/2006/main">
+              <a:graphicData uri="http://schemas.openxmlformats.org/drawingml/2006/picture">
+                <pic:pic xmlns:pic="http://schemas.openxmlformats.org/drawingml/2006/picture">
+                  <pic:nvPicPr>
+                    <pic:cNvPr id="13" name="Image13" descr=""/>
                     <pic:cNvPicPr>
                       <a:picLocks noChangeAspect="1" noChangeArrowheads="1"/>
                     </pic:cNvPicPr>
@@ -1083,15 +1083,15 @@
             <wp:extent cx="2397125" cy="1898015"/>
             <wp:effectExtent l="0" t="0" r="0" b="0"/>
             <wp:wrapSquare wrapText="largest"/>
-            <wp:docPr id="14" name="Image14" descr="" title=""/>
-            <wp:cNvGraphicFramePr>
-              <a:graphicFrameLocks xmlns:a="http://schemas.openxmlformats.org/drawingml/2006/main" noChangeAspect="1"/>
-            </wp:cNvGraphicFramePr>
-            <a:graphic xmlns:a="http://schemas.openxmlformats.org/drawingml/2006/main">
-              <a:graphicData uri="http://schemas.openxmlformats.org/drawingml/2006/picture">
-                <pic:pic xmlns:pic="http://schemas.openxmlformats.org/drawingml/2006/picture">
-                  <pic:nvPicPr>
-                    <pic:cNvPr id="14" name="Image14" descr="" title=""/>
+            <wp:docPr id="14" name="Image14" descr=""/>
+            <wp:cNvGraphicFramePr>
+              <a:graphicFrameLocks xmlns:a="http://schemas.openxmlformats.org/drawingml/2006/main" noChangeAspect="1"/>
+            </wp:cNvGraphicFramePr>
+            <a:graphic xmlns:a="http://schemas.openxmlformats.org/drawingml/2006/main">
+              <a:graphicData uri="http://schemas.openxmlformats.org/drawingml/2006/picture">
+                <pic:pic xmlns:pic="http://schemas.openxmlformats.org/drawingml/2006/picture">
+                  <pic:nvPicPr>
+                    <pic:cNvPr id="14" name="Image14" descr=""/>
                     <pic:cNvPicPr>
                       <a:picLocks noChangeAspect="1" noChangeArrowheads="1"/>
                     </pic:cNvPicPr>
@@ -1197,6 +1197,14 @@
       </w:pPr>
       <w:r>
         <w:rPr/>
+      </w:r>
+    </w:p>
+    <w:p>
+      <w:pPr>
+        <w:pStyle w:val="Normal"/>
+        <w:rPr/>
+      </w:pPr>
+      <w:r>
         <w:drawing>
           <wp:anchor behindDoc="0" distT="0" distB="0" distL="0" distR="0" simplePos="0" locked="0" layoutInCell="1" allowOverlap="1" relativeHeight="16">
             <wp:simplePos x="0" y="0"/>
@@ -1209,15 +1217,15 @@
             <wp:extent cx="2776855" cy="2065655"/>
             <wp:effectExtent l="0" t="0" r="0" b="0"/>
             <wp:wrapSquare wrapText="largest"/>
-            <wp:docPr id="15" name="Image15" descr="" title=""/>
-            <wp:cNvGraphicFramePr>
-              <a:graphicFrameLocks xmlns:a="http://schemas.openxmlformats.org/drawingml/2006/main" noChangeAspect="1"/>
-            </wp:cNvGraphicFramePr>
-            <a:graphic xmlns:a="http://schemas.openxmlformats.org/drawingml/2006/main">
-              <a:graphicData uri="http://schemas.openxmlformats.org/drawingml/2006/picture">
-                <pic:pic xmlns:pic="http://schemas.openxmlformats.org/drawingml/2006/picture">
-                  <pic:nvPicPr>
-                    <pic:cNvPr id="15" name="Image15" descr="" title=""/>
+            <wp:docPr id="15" name="Image15" descr=""/>
+            <wp:cNvGraphicFramePr>
+              <a:graphicFrameLocks xmlns:a="http://schemas.openxmlformats.org/drawingml/2006/main" noChangeAspect="1"/>
+            </wp:cNvGraphicFramePr>
+            <a:graphic xmlns:a="http://schemas.openxmlformats.org/drawingml/2006/main">
+              <a:graphicData uri="http://schemas.openxmlformats.org/drawingml/2006/picture">
+                <pic:pic xmlns:pic="http://schemas.openxmlformats.org/drawingml/2006/picture">
+                  <pic:nvPicPr>
+                    <pic:cNvPr id="15" name="Image15" descr=""/>
                     <pic:cNvPicPr>
                       <a:picLocks noChangeAspect="1" noChangeArrowheads="1"/>
                     </pic:cNvPicPr>
@@ -1254,15 +1262,15 @@
             <wp:extent cx="2805430" cy="2122805"/>
             <wp:effectExtent l="0" t="0" r="0" b="0"/>
             <wp:wrapSquare wrapText="largest"/>
-            <wp:docPr id="16" name="Image16" descr="" title=""/>
-            <wp:cNvGraphicFramePr>
-              <a:graphicFrameLocks xmlns:a="http://schemas.openxmlformats.org/drawingml/2006/main" noChangeAspect="1"/>
-            </wp:cNvGraphicFramePr>
-            <a:graphic xmlns:a="http://schemas.openxmlformats.org/drawingml/2006/main">
-              <a:graphicData uri="http://schemas.openxmlformats.org/drawingml/2006/picture">
-                <pic:pic xmlns:pic="http://schemas.openxmlformats.org/drawingml/2006/picture">
-                  <pic:nvPicPr>
-                    <pic:cNvPr id="16" name="Image16" descr="" title=""/>
+            <wp:docPr id="16" name="Image16" descr=""/>
+            <wp:cNvGraphicFramePr>
+              <a:graphicFrameLocks xmlns:a="http://schemas.openxmlformats.org/drawingml/2006/main" noChangeAspect="1"/>
+            </wp:cNvGraphicFramePr>
+            <a:graphic xmlns:a="http://schemas.openxmlformats.org/drawingml/2006/main">
+              <a:graphicData uri="http://schemas.openxmlformats.org/drawingml/2006/picture">
+                <pic:pic xmlns:pic="http://schemas.openxmlformats.org/drawingml/2006/picture">
+                  <pic:nvPicPr>
+                    <pic:cNvPr id="16" name="Image16" descr=""/>
                     <pic:cNvPicPr>
                       <a:picLocks noChangeAspect="1" noChangeArrowheads="1"/>
                     </pic:cNvPicPr>
@@ -1299,15 +1307,15 @@
             <wp:extent cx="3236595" cy="2198370"/>
             <wp:effectExtent l="0" t="0" r="0" b="0"/>
             <wp:wrapSquare wrapText="largest"/>
-            <wp:docPr id="17" name="Image17" descr="" title=""/>
-            <wp:cNvGraphicFramePr>
-              <a:graphicFrameLocks xmlns:a="http://schemas.openxmlformats.org/drawingml/2006/main" noChangeAspect="1"/>
-            </wp:cNvGraphicFramePr>
-            <a:graphic xmlns:a="http://schemas.openxmlformats.org/drawingml/2006/main">
-              <a:graphicData uri="http://schemas.openxmlformats.org/drawingml/2006/picture">
-                <pic:pic xmlns:pic="http://schemas.openxmlformats.org/drawingml/2006/picture">
-                  <pic:nvPicPr>
-                    <pic:cNvPr id="17" name="Image17" descr="" title=""/>
+            <wp:docPr id="17" name="Image17" descr=""/>
+            <wp:cNvGraphicFramePr>
+              <a:graphicFrameLocks xmlns:a="http://schemas.openxmlformats.org/drawingml/2006/main" noChangeAspect="1"/>
+            </wp:cNvGraphicFramePr>
+            <a:graphic xmlns:a="http://schemas.openxmlformats.org/drawingml/2006/main">
+              <a:graphicData uri="http://schemas.openxmlformats.org/drawingml/2006/picture">
+                <pic:pic xmlns:pic="http://schemas.openxmlformats.org/drawingml/2006/picture">
+                  <pic:nvPicPr>
+                    <pic:cNvPr id="17" name="Image17" descr=""/>
                     <pic:cNvPicPr>
                       <a:picLocks noChangeAspect="1" noChangeArrowheads="1"/>
                     </pic:cNvPicPr>
@@ -1344,15 +1352,15 @@
             <wp:extent cx="3272155" cy="2527300"/>
             <wp:effectExtent l="0" t="0" r="0" b="0"/>
             <wp:wrapSquare wrapText="largest"/>
-            <wp:docPr id="18" name="Image18" descr="" title=""/>
-            <wp:cNvGraphicFramePr>
-              <a:graphicFrameLocks xmlns:a="http://schemas.openxmlformats.org/drawingml/2006/main" noChangeAspect="1"/>
-            </wp:cNvGraphicFramePr>
-            <a:graphic xmlns:a="http://schemas.openxmlformats.org/drawingml/2006/main">
-              <a:graphicData uri="http://schemas.openxmlformats.org/drawingml/2006/picture">
-                <pic:pic xmlns:pic="http://schemas.openxmlformats.org/drawingml/2006/picture">
-                  <pic:nvPicPr>
-                    <pic:cNvPr id="18" name="Image18" descr="" title=""/>
+            <wp:docPr id="18" name="Image18" descr=""/>
+            <wp:cNvGraphicFramePr>
+              <a:graphicFrameLocks xmlns:a="http://schemas.openxmlformats.org/drawingml/2006/main" noChangeAspect="1"/>
+            </wp:cNvGraphicFramePr>
+            <a:graphic xmlns:a="http://schemas.openxmlformats.org/drawingml/2006/main">
+              <a:graphicData uri="http://schemas.openxmlformats.org/drawingml/2006/picture">
+                <pic:pic xmlns:pic="http://schemas.openxmlformats.org/drawingml/2006/picture">
+                  <pic:nvPicPr>
+                    <pic:cNvPr id="18" name="Image18" descr=""/>
                     <pic:cNvPicPr>
                       <a:picLocks noChangeAspect="1" noChangeArrowheads="1"/>
                     </pic:cNvPicPr>
@@ -1389,15 +1397,15 @@
             <wp:extent cx="1877060" cy="1600200"/>
             <wp:effectExtent l="0" t="0" r="0" b="0"/>
             <wp:wrapSquare wrapText="largest"/>
-            <wp:docPr id="19" name="Image19" descr="" title=""/>
-            <wp:cNvGraphicFramePr>
-              <a:graphicFrameLocks xmlns:a="http://schemas.openxmlformats.org/drawingml/2006/main" noChangeAspect="1"/>
-            </wp:cNvGraphicFramePr>
-            <a:graphic xmlns:a="http://schemas.openxmlformats.org/drawingml/2006/main">
-              <a:graphicData uri="http://schemas.openxmlformats.org/drawingml/2006/picture">
-                <pic:pic xmlns:pic="http://schemas.openxmlformats.org/drawingml/2006/picture">
-                  <pic:nvPicPr>
-                    <pic:cNvPr id="19" name="Image19" descr="" title=""/>
+            <wp:docPr id="19" name="Image19" descr=""/>
+            <wp:cNvGraphicFramePr>
+              <a:graphicFrameLocks xmlns:a="http://schemas.openxmlformats.org/drawingml/2006/main" noChangeAspect="1"/>
+            </wp:cNvGraphicFramePr>
+            <a:graphic xmlns:a="http://schemas.openxmlformats.org/drawingml/2006/main">
+              <a:graphicData uri="http://schemas.openxmlformats.org/drawingml/2006/picture">
+                <pic:pic xmlns:pic="http://schemas.openxmlformats.org/drawingml/2006/picture">
+                  <pic:nvPicPr>
+                    <pic:cNvPr id="19" name="Image19" descr=""/>
                     <pic:cNvPicPr>
                       <a:picLocks noChangeAspect="1" noChangeArrowheads="1"/>
                     </pic:cNvPicPr>
@@ -1434,15 +1442,15 @@
             <wp:extent cx="2518410" cy="2048510"/>
             <wp:effectExtent l="0" t="0" r="0" b="0"/>
             <wp:wrapSquare wrapText="largest"/>
-            <wp:docPr id="20" name="Image20" descr="" title=""/>
-            <wp:cNvGraphicFramePr>
-              <a:graphicFrameLocks xmlns:a="http://schemas.openxmlformats.org/drawingml/2006/main" noChangeAspect="1"/>
-            </wp:cNvGraphicFramePr>
-            <a:graphic xmlns:a="http://schemas.openxmlformats.org/drawingml/2006/main">
-              <a:graphicData uri="http://schemas.openxmlformats.org/drawingml/2006/picture">
-                <pic:pic xmlns:pic="http://schemas.openxmlformats.org/drawingml/2006/picture">
-                  <pic:nvPicPr>
-                    <pic:cNvPr id="20" name="Image20" descr="" title=""/>
+            <wp:docPr id="20" name="Image20" descr=""/>
+            <wp:cNvGraphicFramePr>
+              <a:graphicFrameLocks xmlns:a="http://schemas.openxmlformats.org/drawingml/2006/main" noChangeAspect="1"/>
+            </wp:cNvGraphicFramePr>
+            <a:graphic xmlns:a="http://schemas.openxmlformats.org/drawingml/2006/main">
+              <a:graphicData uri="http://schemas.openxmlformats.org/drawingml/2006/picture">
+                <pic:pic xmlns:pic="http://schemas.openxmlformats.org/drawingml/2006/picture">
+                  <pic:nvPicPr>
+                    <pic:cNvPr id="20" name="Image20" descr=""/>
                     <pic:cNvPicPr>
                       <a:picLocks noChangeAspect="1" noChangeArrowheads="1"/>
                     </pic:cNvPicPr>
@@ -1467,6 +1475,612 @@
             </a:graphic>
           </wp:anchor>
         </w:drawing>
+      </w:r>
+      <w:r>
+        <w:rPr/>
+        <w:t xml:space="preserve"> </w:t>
+      </w:r>
+      <w:r>
+        <w:rPr/>
+        <w:t xml:space="preserve">   </w:t>
+      </w:r>
+      <w:r>
+        <w:rPr/>
+        <w:t xml:space="preserve">                            </w:t>
+      </w:r>
+    </w:p>
+    <w:p>
+      <w:pPr>
+        <w:pStyle w:val="Normal"/>
+        <w:rPr/>
+      </w:pPr>
+      <w:r>
+        <w:rPr/>
+      </w:r>
+    </w:p>
+    <w:p>
+      <w:pPr>
+        <w:pStyle w:val="Normal"/>
+        <w:rPr/>
+      </w:pPr>
+      <w:r>
+        <w:rPr/>
+      </w:r>
+    </w:p>
+    <w:p>
+      <w:pPr>
+        <w:pStyle w:val="Normal"/>
+        <w:rPr/>
+      </w:pPr>
+      <w:r>
+        <w:rPr/>
+      </w:r>
+    </w:p>
+    <w:p>
+      <w:pPr>
+        <w:pStyle w:val="Normal"/>
+        <w:rPr/>
+      </w:pPr>
+      <w:r>
+        <w:rPr/>
+      </w:r>
+    </w:p>
+    <w:p>
+      <w:pPr>
+        <w:pStyle w:val="Normal"/>
+        <w:rPr/>
+      </w:pPr>
+      <w:r>
+        <w:rPr/>
+      </w:r>
+    </w:p>
+    <w:p>
+      <w:pPr>
+        <w:pStyle w:val="Normal"/>
+        <w:rPr/>
+      </w:pPr>
+      <w:r>
+        <w:rPr/>
+      </w:r>
+    </w:p>
+    <w:p>
+      <w:pPr>
+        <w:pStyle w:val="Normal"/>
+        <w:rPr/>
+      </w:pPr>
+      <w:r>
+        <w:rPr/>
+      </w:r>
+    </w:p>
+    <w:p>
+      <w:pPr>
+        <w:pStyle w:val="Normal"/>
+        <w:rPr/>
+      </w:pPr>
+      <w:r>
+        <w:rPr/>
+      </w:r>
+    </w:p>
+    <w:p>
+      <w:pPr>
+        <w:pStyle w:val="Normal"/>
+        <w:rPr/>
+      </w:pPr>
+      <w:r>
+        <w:rPr/>
+      </w:r>
+    </w:p>
+    <w:p>
+      <w:pPr>
+        <w:pStyle w:val="Normal"/>
+        <w:rPr/>
+      </w:pPr>
+      <w:r>
+        <w:rPr/>
+      </w:r>
+    </w:p>
+    <w:p>
+      <w:pPr>
+        <w:pStyle w:val="Normal"/>
+        <w:rPr/>
+      </w:pPr>
+      <w:r>
+        <w:rPr/>
+      </w:r>
+    </w:p>
+    <w:p>
+      <w:pPr>
+        <w:pStyle w:val="Normal"/>
+        <w:rPr/>
+      </w:pPr>
+      <w:r>
+        <w:rPr/>
+      </w:r>
+    </w:p>
+    <w:p>
+      <w:pPr>
+        <w:pStyle w:val="Normal"/>
+        <w:rPr/>
+      </w:pPr>
+      <w:r>
+        <w:rPr/>
+      </w:r>
+    </w:p>
+    <w:p>
+      <w:pPr>
+        <w:pStyle w:val="Normal"/>
+        <w:rPr/>
+      </w:pPr>
+      <w:r>
+        <w:rPr/>
+      </w:r>
+    </w:p>
+    <w:p>
+      <w:pPr>
+        <w:pStyle w:val="Normal"/>
+        <w:rPr/>
+      </w:pPr>
+      <w:r>
+        <w:rPr/>
+      </w:r>
+    </w:p>
+    <w:p>
+      <w:pPr>
+        <w:pStyle w:val="Normal"/>
+        <w:rPr/>
+      </w:pPr>
+      <w:r>
+        <w:rPr/>
+      </w:r>
+    </w:p>
+    <w:p>
+      <w:pPr>
+        <w:pStyle w:val="Normal"/>
+        <w:rPr/>
+      </w:pPr>
+      <w:r>
+        <w:rPr/>
+      </w:r>
+    </w:p>
+    <w:p>
+      <w:pPr>
+        <w:pStyle w:val="Normal"/>
+        <w:rPr/>
+      </w:pPr>
+      <w:r>
+        <w:rPr/>
+      </w:r>
+    </w:p>
+    <w:p>
+      <w:pPr>
+        <w:pStyle w:val="Normal"/>
+        <w:rPr/>
+      </w:pPr>
+      <w:r>
+        <w:rPr/>
+      </w:r>
+    </w:p>
+    <w:p>
+      <w:pPr>
+        <w:pStyle w:val="Normal"/>
+        <w:rPr/>
+      </w:pPr>
+      <w:r>
+        <w:rPr/>
+      </w:r>
+    </w:p>
+    <w:p>
+      <w:pPr>
+        <w:pStyle w:val="Normal"/>
+        <w:rPr/>
+      </w:pPr>
+      <w:r>
+        <w:rPr/>
+      </w:r>
+    </w:p>
+    <w:p>
+      <w:pPr>
+        <w:pStyle w:val="Normal"/>
+        <w:rPr/>
+      </w:pPr>
+      <w:r>
+        <w:rPr/>
+      </w:r>
+    </w:p>
+    <w:p>
+      <w:pPr>
+        <w:pStyle w:val="Normal"/>
+        <w:rPr/>
+      </w:pPr>
+      <w:r>
+        <w:rPr/>
+      </w:r>
+    </w:p>
+    <w:p>
+      <w:pPr>
+        <w:pStyle w:val="Normal"/>
+        <w:rPr/>
+      </w:pPr>
+      <w:r>
+        <w:rPr/>
+      </w:r>
+    </w:p>
+    <w:p>
+      <w:pPr>
+        <w:pStyle w:val="Normal"/>
+        <w:rPr/>
+      </w:pPr>
+      <w:r>
+        <w:rPr/>
+      </w:r>
+    </w:p>
+    <w:p>
+      <w:pPr>
+        <w:pStyle w:val="Normal"/>
+        <w:rPr/>
+      </w:pPr>
+      <w:r>
+        <w:rPr/>
+      </w:r>
+    </w:p>
+    <w:p>
+      <w:pPr>
+        <w:pStyle w:val="Normal"/>
+        <w:rPr/>
+      </w:pPr>
+      <w:r>
+        <w:rPr/>
+      </w:r>
+    </w:p>
+    <w:p>
+      <w:pPr>
+        <w:pStyle w:val="Normal"/>
+        <w:rPr/>
+      </w:pPr>
+      <w:r>
+        <w:rPr/>
+      </w:r>
+    </w:p>
+    <w:p>
+      <w:pPr>
+        <w:pStyle w:val="Normal"/>
+        <w:rPr/>
+      </w:pPr>
+      <w:r>
+        <w:rPr/>
+      </w:r>
+    </w:p>
+    <w:p>
+      <w:pPr>
+        <w:pStyle w:val="Normal"/>
+        <w:rPr/>
+      </w:pPr>
+      <w:r>
+        <w:rPr/>
+      </w:r>
+    </w:p>
+    <w:p>
+      <w:pPr>
+        <w:pStyle w:val="Normal"/>
+        <w:rPr/>
+      </w:pPr>
+      <w:r>
+        <w:rPr/>
+      </w:r>
+    </w:p>
+    <w:p>
+      <w:pPr>
+        <w:pStyle w:val="Normal"/>
+        <w:rPr/>
+      </w:pPr>
+      <w:r>
+        <w:rPr/>
+      </w:r>
+    </w:p>
+    <w:p>
+      <w:pPr>
+        <w:pStyle w:val="Normal"/>
+        <w:rPr/>
+      </w:pPr>
+      <w:r>
+        <w:rPr/>
+      </w:r>
+    </w:p>
+    <w:p>
+      <w:pPr>
+        <w:pStyle w:val="Normal"/>
+        <w:rPr/>
+      </w:pPr>
+      <w:r>
+        <w:rPr/>
+        <w:drawing>
+          <wp:anchor behindDoc="0" distT="0" distB="0" distL="0" distR="0" simplePos="0" locked="0" layoutInCell="1" allowOverlap="1" relativeHeight="22">
+            <wp:simplePos x="0" y="0"/>
+            <wp:positionH relativeFrom="column">
+              <wp:posOffset>-577215</wp:posOffset>
+            </wp:positionH>
+            <wp:positionV relativeFrom="paragraph">
+              <wp:posOffset>-40005</wp:posOffset>
+            </wp:positionV>
+            <wp:extent cx="3115310" cy="1826895"/>
+            <wp:effectExtent l="0" t="0" r="0" b="0"/>
+            <wp:wrapSquare wrapText="largest"/>
+            <wp:docPr id="21" name="Image21" descr=""/>
+            <wp:cNvGraphicFramePr>
+              <a:graphicFrameLocks xmlns:a="http://schemas.openxmlformats.org/drawingml/2006/main" noChangeAspect="1"/>
+            </wp:cNvGraphicFramePr>
+            <a:graphic xmlns:a="http://schemas.openxmlformats.org/drawingml/2006/main">
+              <a:graphicData uri="http://schemas.openxmlformats.org/drawingml/2006/picture">
+                <pic:pic xmlns:pic="http://schemas.openxmlformats.org/drawingml/2006/picture">
+                  <pic:nvPicPr>
+                    <pic:cNvPr id="21" name="Image21" descr=""/>
+                    <pic:cNvPicPr>
+                      <a:picLocks noChangeAspect="1" noChangeArrowheads="1"/>
+                    </pic:cNvPicPr>
+                  </pic:nvPicPr>
+                  <pic:blipFill>
+                    <a:blip r:embed="rId22"/>
+                    <a:stretch>
+                      <a:fillRect/>
+                    </a:stretch>
+                  </pic:blipFill>
+                  <pic:spPr bwMode="auto">
+                    <a:xfrm>
+                      <a:off x="0" y="0"/>
+                      <a:ext cx="3115310" cy="1826895"/>
+                    </a:xfrm>
+                    <a:prstGeom prst="rect">
+                      <a:avLst/>
+                    </a:prstGeom>
+                  </pic:spPr>
+                </pic:pic>
+              </a:graphicData>
+            </a:graphic>
+          </wp:anchor>
+        </w:drawing>
+        <w:drawing>
+          <wp:anchor behindDoc="0" distT="0" distB="0" distL="0" distR="0" simplePos="0" locked="0" layoutInCell="1" allowOverlap="1" relativeHeight="23">
+            <wp:simplePos x="0" y="0"/>
+            <wp:positionH relativeFrom="column">
+              <wp:posOffset>2537460</wp:posOffset>
+            </wp:positionH>
+            <wp:positionV relativeFrom="paragraph">
+              <wp:posOffset>-40005</wp:posOffset>
+            </wp:positionV>
+            <wp:extent cx="2667635" cy="1826895"/>
+            <wp:effectExtent l="0" t="0" r="0" b="0"/>
+            <wp:wrapSquare wrapText="largest"/>
+            <wp:docPr id="22" name="Image22" descr=""/>
+            <wp:cNvGraphicFramePr>
+              <a:graphicFrameLocks xmlns:a="http://schemas.openxmlformats.org/drawingml/2006/main" noChangeAspect="1"/>
+            </wp:cNvGraphicFramePr>
+            <a:graphic xmlns:a="http://schemas.openxmlformats.org/drawingml/2006/main">
+              <a:graphicData uri="http://schemas.openxmlformats.org/drawingml/2006/picture">
+                <pic:pic xmlns:pic="http://schemas.openxmlformats.org/drawingml/2006/picture">
+                  <pic:nvPicPr>
+                    <pic:cNvPr id="22" name="Image22" descr=""/>
+                    <pic:cNvPicPr>
+                      <a:picLocks noChangeAspect="1" noChangeArrowheads="1"/>
+                    </pic:cNvPicPr>
+                  </pic:nvPicPr>
+                  <pic:blipFill>
+                    <a:blip r:embed="rId23"/>
+                    <a:stretch>
+                      <a:fillRect/>
+                    </a:stretch>
+                  </pic:blipFill>
+                  <pic:spPr bwMode="auto">
+                    <a:xfrm>
+                      <a:off x="0" y="0"/>
+                      <a:ext cx="2667635" cy="1826895"/>
+                    </a:xfrm>
+                    <a:prstGeom prst="rect">
+                      <a:avLst/>
+                    </a:prstGeom>
+                  </pic:spPr>
+                </pic:pic>
+              </a:graphicData>
+            </a:graphic>
+          </wp:anchor>
+        </w:drawing>
+        <w:drawing>
+          <wp:anchor behindDoc="0" distT="0" distB="0" distL="0" distR="0" simplePos="0" locked="0" layoutInCell="1" allowOverlap="1" relativeHeight="24">
+            <wp:simplePos x="0" y="0"/>
+            <wp:positionH relativeFrom="column">
+              <wp:posOffset>-577215</wp:posOffset>
+            </wp:positionH>
+            <wp:positionV relativeFrom="paragraph">
+              <wp:posOffset>1786255</wp:posOffset>
+            </wp:positionV>
+            <wp:extent cx="2289810" cy="1747520"/>
+            <wp:effectExtent l="0" t="0" r="0" b="0"/>
+            <wp:wrapSquare wrapText="largest"/>
+            <wp:docPr id="23" name="Image23" descr=""/>
+            <wp:cNvGraphicFramePr>
+              <a:graphicFrameLocks xmlns:a="http://schemas.openxmlformats.org/drawingml/2006/main" noChangeAspect="1"/>
+            </wp:cNvGraphicFramePr>
+            <a:graphic xmlns:a="http://schemas.openxmlformats.org/drawingml/2006/main">
+              <a:graphicData uri="http://schemas.openxmlformats.org/drawingml/2006/picture">
+                <pic:pic xmlns:pic="http://schemas.openxmlformats.org/drawingml/2006/picture">
+                  <pic:nvPicPr>
+                    <pic:cNvPr id="23" name="Image23" descr=""/>
+                    <pic:cNvPicPr>
+                      <a:picLocks noChangeAspect="1" noChangeArrowheads="1"/>
+                    </pic:cNvPicPr>
+                  </pic:nvPicPr>
+                  <pic:blipFill>
+                    <a:blip r:embed="rId24"/>
+                    <a:stretch>
+                      <a:fillRect/>
+                    </a:stretch>
+                  </pic:blipFill>
+                  <pic:spPr bwMode="auto">
+                    <a:xfrm>
+                      <a:off x="0" y="0"/>
+                      <a:ext cx="2289810" cy="1747520"/>
+                    </a:xfrm>
+                    <a:prstGeom prst="rect">
+                      <a:avLst/>
+                    </a:prstGeom>
+                  </pic:spPr>
+                </pic:pic>
+              </a:graphicData>
+            </a:graphic>
+          </wp:anchor>
+        </w:drawing>
+        <w:drawing>
+          <wp:anchor behindDoc="0" distT="0" distB="0" distL="0" distR="0" simplePos="0" locked="0" layoutInCell="1" allowOverlap="1" relativeHeight="25">
+            <wp:simplePos x="0" y="0"/>
+            <wp:positionH relativeFrom="column">
+              <wp:posOffset>1711960</wp:posOffset>
+            </wp:positionH>
+            <wp:positionV relativeFrom="paragraph">
+              <wp:posOffset>1786255</wp:posOffset>
+            </wp:positionV>
+            <wp:extent cx="2922270" cy="1727835"/>
+            <wp:effectExtent l="0" t="0" r="0" b="0"/>
+            <wp:wrapSquare wrapText="largest"/>
+            <wp:docPr id="24" name="Image24" descr=""/>
+            <wp:cNvGraphicFramePr>
+              <a:graphicFrameLocks xmlns:a="http://schemas.openxmlformats.org/drawingml/2006/main" noChangeAspect="1"/>
+            </wp:cNvGraphicFramePr>
+            <a:graphic xmlns:a="http://schemas.openxmlformats.org/drawingml/2006/main">
+              <a:graphicData uri="http://schemas.openxmlformats.org/drawingml/2006/picture">
+                <pic:pic xmlns:pic="http://schemas.openxmlformats.org/drawingml/2006/picture">
+                  <pic:nvPicPr>
+                    <pic:cNvPr id="24" name="Image24" descr=""/>
+                    <pic:cNvPicPr>
+                      <a:picLocks noChangeAspect="1" noChangeArrowheads="1"/>
+                    </pic:cNvPicPr>
+                  </pic:nvPicPr>
+                  <pic:blipFill>
+                    <a:blip r:embed="rId25"/>
+                    <a:stretch>
+                      <a:fillRect/>
+                    </a:stretch>
+                  </pic:blipFill>
+                  <pic:spPr bwMode="auto">
+                    <a:xfrm>
+                      <a:off x="0" y="0"/>
+                      <a:ext cx="2922270" cy="1727835"/>
+                    </a:xfrm>
+                    <a:prstGeom prst="rect">
+                      <a:avLst/>
+                    </a:prstGeom>
+                  </pic:spPr>
+                </pic:pic>
+              </a:graphicData>
+            </a:graphic>
+          </wp:anchor>
+        </w:drawing>
+      </w:r>
+    </w:p>
+    <w:p>
+      <w:pPr>
+        <w:pStyle w:val="Normal"/>
+        <w:rPr/>
+      </w:pPr>
+      <w:r>
+        <w:rPr/>
+      </w:r>
+    </w:p>
+    <w:p>
+      <w:pPr>
+        <w:pStyle w:val="Normal"/>
+        <w:rPr/>
+      </w:pPr>
+      <w:r>
+        <w:rPr/>
+      </w:r>
+    </w:p>
+    <w:p>
+      <w:pPr>
+        <w:pStyle w:val="Normal"/>
+        <w:rPr/>
+      </w:pPr>
+      <w:r>
+        <w:rPr/>
+      </w:r>
+    </w:p>
+    <w:p>
+      <w:pPr>
+        <w:pStyle w:val="Normal"/>
+        <w:rPr/>
+      </w:pPr>
+      <w:r>
+        <w:rPr/>
+      </w:r>
+    </w:p>
+    <w:p>
+      <w:pPr>
+        <w:pStyle w:val="Normal"/>
+        <w:rPr/>
+      </w:pPr>
+      <w:r>
+        <w:rPr/>
+      </w:r>
+    </w:p>
+    <w:p>
+      <w:pPr>
+        <w:pStyle w:val="Normal"/>
+        <w:rPr/>
+      </w:pPr>
+      <w:r>
+        <w:rPr/>
+      </w:r>
+    </w:p>
+    <w:p>
+      <w:pPr>
+        <w:pStyle w:val="Normal"/>
+        <w:rPr/>
+      </w:pPr>
+      <w:r>
+        <w:rPr/>
+      </w:r>
+    </w:p>
+    <w:p>
+      <w:pPr>
+        <w:pStyle w:val="Normal"/>
+        <w:rPr/>
+      </w:pPr>
+      <w:r>
+        <w:rPr/>
+      </w:r>
+    </w:p>
+    <w:p>
+      <w:pPr>
+        <w:pStyle w:val="Normal"/>
+        <w:rPr/>
+      </w:pPr>
+      <w:r>
+        <w:rPr/>
+      </w:r>
+    </w:p>
+    <w:p>
+      <w:pPr>
+        <w:pStyle w:val="Normal"/>
+        <w:rPr/>
+      </w:pPr>
+      <w:r>
+        <w:rPr/>
+      </w:r>
+    </w:p>
+    <w:p>
+      <w:pPr>
+        <w:pStyle w:val="Normal"/>
+        <w:rPr/>
+      </w:pPr>
+      <w:r>
+        <w:rPr/>
+      </w:r>
+    </w:p>
+    <w:p>
+      <w:pPr>
+        <w:pStyle w:val="Normal"/>
+        <w:rPr/>
+      </w:pPr>
+      <w:r>
+        <w:rPr/>
       </w:r>
     </w:p>
     <w:sectPr>
@@ -1476,6 +2090,7 @@
       <w:pgNumType w:fmt="decimal"/>
       <w:formProt w:val="false"/>
       <w:textDirection w:val="lrTb"/>
+      <w:docGrid w:type="default" w:linePitch="100" w:charSpace="0"/>
     </w:sectPr>
   </w:body>
 </w:document>
@@ -1488,15 +2103,12 @@
       <w:rPr>
         <w:rFonts w:ascii="Times New Roman" w:hAnsi="Times New Roman" w:eastAsia="NSimSun" w:cs="Arial"/>
         <w:kern w:val="2"/>
-        <w:sz w:val="24"/>
         <w:szCs w:val="24"/>
         <w:lang w:val="es-EC" w:eastAsia="zh-CN" w:bidi="hi-IN"/>
       </w:rPr>
     </w:rPrDefault>
     <w:pPrDefault>
-      <w:pPr>
-        <w:widowControl/>
-      </w:pPr>
+      <w:pPr/>
     </w:pPrDefault>
   </w:docDefaults>
   <w:style w:type="paragraph" w:styleId="Normal">
@@ -1504,6 +2116,8 @@
     <w:qFormat/>
     <w:pPr>
       <w:widowControl/>
+      <w:bidi w:val="0"/>
+      <w:jc w:val="left"/>
     </w:pPr>
     <w:rPr>
       <w:rFonts w:ascii="Times New Roman" w:hAnsi="Times New Roman" w:eastAsia="NSimSun" w:cs="Arial"/>

</xml_diff>